<commit_message>
adding notebook links to documentation
</commit_message>
<xml_diff>
--- a/Aprendizaje_Automatico/Actividad-4/Actividad 4 - Ruben Alejandro Deambrossi.docx
+++ b/Aprendizaje_Automatico/Actividad-4/Actividad 4 - Ruben Alejandro Deambrossi.docx
@@ -186,7 +186,14 @@
               <w:rPr>
                 <w:rFonts w:ascii="Arial" w:hAnsi="Arial" w:cs="Arial"/>
               </w:rPr>
-              <w:t>Rolando Evelio Pérez Vers</w:t>
+              <w:t xml:space="preserve">Rolando Evelio Pérez </w:t>
+            </w:r>
+            <w:proofErr w:type="spellStart"/>
+            <w:r>
+              <w:rPr>
+                <w:rFonts w:ascii="Arial" w:hAnsi="Arial" w:cs="Arial"/>
+              </w:rPr>
+              <w:t>Vers</w:t>
             </w:r>
             <w:r>
               <w:rPr>
@@ -198,7 +205,14 @@
               <w:rPr>
                 <w:rFonts w:ascii="Arial" w:hAnsi="Arial" w:cs="Arial"/>
               </w:rPr>
-              <w:t xml:space="preserve">n </w:t>
+              <w:t>n</w:t>
+            </w:r>
+            <w:proofErr w:type="spellEnd"/>
+            <w:r>
+              <w:rPr>
+                <w:rFonts w:ascii="Arial" w:hAnsi="Arial" w:cs="Arial"/>
+              </w:rPr>
+              <w:t xml:space="preserve"> </w:t>
             </w:r>
           </w:p>
         </w:tc>
@@ -435,14 +449,23 @@
               <w:rPr>
                 <w:rFonts w:ascii="Arial" w:hAnsi="Arial" w:cs="Arial"/>
               </w:rPr>
-              <w:t>Modelo de regresion</w:t>
-            </w:r>
+              <w:t xml:space="preserve">Modelo de </w:t>
+            </w:r>
+            <w:proofErr w:type="spellStart"/>
+            <w:r>
+              <w:rPr>
+                <w:rFonts w:ascii="Arial" w:hAnsi="Arial" w:cs="Arial"/>
+              </w:rPr>
+              <w:t>regresion</w:t>
+            </w:r>
+            <w:proofErr w:type="spellEnd"/>
             <w:r>
               <w:rPr>
                 <w:rFonts w:ascii="Arial" w:hAnsi="Arial" w:cs="Arial"/>
               </w:rPr>
               <w:t xml:space="preserve">. </w:t>
             </w:r>
+            <w:proofErr w:type="spellStart"/>
             <w:r>
               <w:rPr>
                 <w:rFonts w:ascii="Arial" w:hAnsi="Arial" w:cs="Arial"/>
@@ -451,6 +474,7 @@
               </w:rPr>
               <w:t>economipedia</w:t>
             </w:r>
+            <w:proofErr w:type="spellEnd"/>
             <w:r>
               <w:rPr>
                 <w:rFonts w:ascii="Arial" w:hAnsi="Arial" w:cs="Arial"/>
@@ -501,6 +525,7 @@
                 <w:lang w:val="en-US"/>
               </w:rPr>
             </w:pPr>
+            <w:proofErr w:type="spellStart"/>
             <w:r>
               <w:rPr>
                 <w:rFonts w:ascii="Arial" w:hAnsi="Arial" w:cs="Arial"/>
@@ -508,13 +533,23 @@
                 <w:iCs/>
                 <w:lang w:val="en-US"/>
               </w:rPr>
-              <w:t>Comprende Principal Component Analysis</w:t>
-            </w:r>
-            <w:r>
-              <w:rPr>
-                <w:rFonts w:ascii="Arial" w:hAnsi="Arial" w:cs="Arial"/>
+              <w:t>Comprende</w:t>
+            </w:r>
+            <w:proofErr w:type="spellEnd"/>
+            <w:r>
+              <w:rPr>
+                <w:rFonts w:ascii="Arial" w:hAnsi="Arial" w:cs="Arial"/>
+                <w:i/>
+                <w:iCs/>
                 <w:lang w:val="en-US"/>
               </w:rPr>
+              <w:t xml:space="preserve"> Principal Component Analysis</w:t>
+            </w:r>
+            <w:r>
+              <w:rPr>
+                <w:rFonts w:ascii="Arial" w:hAnsi="Arial" w:cs="Arial"/>
+                <w:lang w:val="en-US"/>
+              </w:rPr>
               <w:t xml:space="preserve"> </w:t>
             </w:r>
             <w:r>
@@ -538,19 +573,44 @@
               </w:rPr>
               <w:t xml:space="preserve">). </w:t>
             </w:r>
+            <w:proofErr w:type="spellStart"/>
             <w:r>
               <w:rPr>
                 <w:rFonts w:ascii="Arial" w:hAnsi="Arial" w:cs="Arial"/>
                 <w:lang w:val="en-US"/>
               </w:rPr>
-              <w:t>Aprende Machine Learning</w:t>
-            </w:r>
+              <w:t>Aprende</w:t>
+            </w:r>
+            <w:proofErr w:type="spellEnd"/>
             <w:r>
               <w:rPr>
                 <w:rFonts w:ascii="Arial" w:hAnsi="Arial" w:cs="Arial"/>
                 <w:lang w:val="en-US"/>
               </w:rPr>
-              <w:t xml:space="preserve">. Recuperado de </w:t>
+              <w:t xml:space="preserve"> Machine Learning</w:t>
+            </w:r>
+            <w:r>
+              <w:rPr>
+                <w:rFonts w:ascii="Arial" w:hAnsi="Arial" w:cs="Arial"/>
+                <w:lang w:val="en-US"/>
+              </w:rPr>
+              <w:t xml:space="preserve">. </w:t>
+            </w:r>
+            <w:proofErr w:type="spellStart"/>
+            <w:r>
+              <w:rPr>
+                <w:rFonts w:ascii="Arial" w:hAnsi="Arial" w:cs="Arial"/>
+                <w:lang w:val="en-US"/>
+              </w:rPr>
+              <w:t>Recuperado</w:t>
+            </w:r>
+            <w:proofErr w:type="spellEnd"/>
+            <w:r>
+              <w:rPr>
+                <w:rFonts w:ascii="Arial" w:hAnsi="Arial" w:cs="Arial"/>
+                <w:lang w:val="en-US"/>
+              </w:rPr>
+              <w:t xml:space="preserve"> de </w:t>
             </w:r>
             <w:hyperlink r:id="rId8" w:history="1">
               <w:r>
@@ -621,6 +681,7 @@
               </w:rPr>
               <w:t xml:space="preserve">. </w:t>
             </w:r>
+            <w:proofErr w:type="spellStart"/>
             <w:r>
               <w:rPr>
                 <w:rFonts w:ascii="Arial" w:hAnsi="Arial" w:cs="Arial"/>
@@ -629,22 +690,33 @@
               </w:rPr>
               <w:t>Towards</w:t>
             </w:r>
+            <w:proofErr w:type="spellEnd"/>
             <w:r>
               <w:rPr>
                 <w:rFonts w:ascii="Arial" w:hAnsi="Arial" w:cs="Arial"/>
                 <w:i/>
                 <w:iCs/>
               </w:rPr>
-              <w:t xml:space="preserve"> D</w:t>
-            </w:r>
+              <w:t xml:space="preserve"> </w:t>
+            </w:r>
+            <w:proofErr w:type="spellStart"/>
             <w:r>
               <w:rPr>
                 <w:rFonts w:ascii="Arial" w:hAnsi="Arial" w:cs="Arial"/>
                 <w:i/>
                 <w:iCs/>
               </w:rPr>
+              <w:t>D</w:t>
+            </w:r>
+            <w:r>
+              <w:rPr>
+                <w:rFonts w:ascii="Arial" w:hAnsi="Arial" w:cs="Arial"/>
+                <w:i/>
+                <w:iCs/>
+              </w:rPr>
               <w:t>atascience</w:t>
             </w:r>
+            <w:proofErr w:type="spellEnd"/>
             <w:r>
               <w:rPr>
                 <w:rFonts w:ascii="Arial" w:hAnsi="Arial" w:cs="Arial"/>
@@ -771,7 +843,23 @@
                 <w:rFonts w:ascii="Arial" w:hAnsi="Arial" w:cs="Arial"/>
                 <w:lang w:val="en-US"/>
               </w:rPr>
-              <w:t xml:space="preserve">. Recuperado de </w:t>
+              <w:t xml:space="preserve">. </w:t>
+            </w:r>
+            <w:proofErr w:type="spellStart"/>
+            <w:r>
+              <w:rPr>
+                <w:rFonts w:ascii="Arial" w:hAnsi="Arial" w:cs="Arial"/>
+                <w:lang w:val="en-US"/>
+              </w:rPr>
+              <w:t>Recuperado</w:t>
+            </w:r>
+            <w:proofErr w:type="spellEnd"/>
+            <w:r>
+              <w:rPr>
+                <w:rFonts w:ascii="Arial" w:hAnsi="Arial" w:cs="Arial"/>
+                <w:lang w:val="en-US"/>
+              </w:rPr>
+              <w:t xml:space="preserve"> de </w:t>
             </w:r>
             <w:hyperlink r:id="rId10" w:history="1">
               <w:r>
@@ -824,7 +912,21 @@
               <w:rPr>
                 <w:rFonts w:ascii="Arial" w:hAnsi="Arial" w:cs="Arial"/>
               </w:rPr>
-              <w:t>Histogramas de Areas – Curvas de densidad</w:t>
+              <w:t xml:space="preserve">Histogramas de </w:t>
+            </w:r>
+            <w:proofErr w:type="spellStart"/>
+            <w:r>
+              <w:rPr>
+                <w:rFonts w:ascii="Arial" w:hAnsi="Arial" w:cs="Arial"/>
+              </w:rPr>
+              <w:t>Areas</w:t>
+            </w:r>
+            <w:proofErr w:type="spellEnd"/>
+            <w:r>
+              <w:rPr>
+                <w:rFonts w:ascii="Arial" w:hAnsi="Arial" w:cs="Arial"/>
+              </w:rPr>
+              <w:t xml:space="preserve"> – Curvas de densidad</w:t>
             </w:r>
             <w:r>
               <w:rPr>
@@ -883,8 +985,18 @@
                 <w:i/>
                 <w:iCs/>
               </w:rPr>
-              <w:t>Principales Algoritmos usados en Machine Learning</w:t>
-            </w:r>
+              <w:t xml:space="preserve">Principales Algoritmos usados en Machine </w:t>
+            </w:r>
+            <w:proofErr w:type="spellStart"/>
+            <w:r>
+              <w:rPr>
+                <w:rFonts w:ascii="Arial" w:hAnsi="Arial" w:cs="Arial"/>
+                <w:i/>
+                <w:iCs/>
+              </w:rPr>
+              <w:t>Learning</w:t>
+            </w:r>
+            <w:proofErr w:type="spellEnd"/>
             <w:r>
               <w:rPr>
                 <w:rFonts w:ascii="Arial" w:hAnsi="Arial" w:cs="Arial"/>
@@ -907,7 +1019,21 @@
               <w:rPr>
                 <w:rFonts w:ascii="Arial" w:hAnsi="Arial" w:cs="Arial"/>
               </w:rPr>
-              <w:t xml:space="preserve">). Aprende Machine Learning. Recuperado de </w:t>
+              <w:t xml:space="preserve">). Aprende Machine </w:t>
+            </w:r>
+            <w:proofErr w:type="spellStart"/>
+            <w:r>
+              <w:rPr>
+                <w:rFonts w:ascii="Arial" w:hAnsi="Arial" w:cs="Arial"/>
+              </w:rPr>
+              <w:t>Learning</w:t>
+            </w:r>
+            <w:proofErr w:type="spellEnd"/>
+            <w:r>
+              <w:rPr>
+                <w:rFonts w:ascii="Arial" w:hAnsi="Arial" w:cs="Arial"/>
+              </w:rPr>
+              <w:t xml:space="preserve">. Recuperado de </w:t>
             </w:r>
             <w:hyperlink r:id="rId12" w:history="1">
               <w:r>
@@ -951,7 +1077,21 @@
               <w:rPr>
                 <w:rFonts w:ascii="Arial" w:hAnsi="Arial" w:cs="Arial"/>
               </w:rPr>
-              <w:t>El algoritmo k-means aplicado a clasificación y procesamiento de imágenes</w:t>
+              <w:t>El algoritmo k-</w:t>
+            </w:r>
+            <w:proofErr w:type="spellStart"/>
+            <w:r>
+              <w:rPr>
+                <w:rFonts w:ascii="Arial" w:hAnsi="Arial" w:cs="Arial"/>
+              </w:rPr>
+              <w:t>means</w:t>
+            </w:r>
+            <w:proofErr w:type="spellEnd"/>
+            <w:r>
+              <w:rPr>
+                <w:rFonts w:ascii="Arial" w:hAnsi="Arial" w:cs="Arial"/>
+              </w:rPr>
+              <w:t xml:space="preserve"> aplicado a clasificación y procesamiento de imágenes</w:t>
             </w:r>
             <w:r>
               <w:rPr>
@@ -1223,6 +1363,15 @@
         </w:rPr>
         <w:t xml:space="preserve">Notebook Link: </w:t>
       </w:r>
+      <w:hyperlink r:id="rId14" w:history="1">
+        <w:r>
+          <w:rPr>
+            <w:rStyle w:val="Hyperlink"/>
+            <w:rFonts w:ascii="Arial" w:hAnsi="Arial" w:cs="Arial"/>
+          </w:rPr>
+          <w:t>Act-4.1</w:t>
+        </w:r>
+      </w:hyperlink>
     </w:p>
     <w:p>
       <w:pPr>
@@ -1269,6 +1418,15 @@
         </w:rPr>
         <w:t xml:space="preserve">Notebook Link: </w:t>
       </w:r>
+      <w:hyperlink r:id="rId15" w:history="1">
+        <w:r>
+          <w:rPr>
+            <w:rStyle w:val="Hyperlink"/>
+            <w:rFonts w:ascii="Arial" w:hAnsi="Arial" w:cs="Arial"/>
+          </w:rPr>
+          <w:t>Act-4.2</w:t>
+        </w:r>
+      </w:hyperlink>
     </w:p>
     <w:p>
       <w:pPr>
@@ -1730,11 +1888,19 @@
         </w:rPr>
         <w:t xml:space="preserve">Según </w:t>
       </w:r>
-      <w:r>
-        <w:rPr>
-          <w:rFonts w:ascii="Arial" w:hAnsi="Arial" w:cs="Arial"/>
-        </w:rPr>
-        <w:t>Dubey, A. (2018)</w:t>
+      <w:proofErr w:type="spellStart"/>
+      <w:r>
+        <w:rPr>
+          <w:rFonts w:ascii="Arial" w:hAnsi="Arial" w:cs="Arial"/>
+        </w:rPr>
+        <w:t>Dubey</w:t>
+      </w:r>
+      <w:proofErr w:type="spellEnd"/>
+      <w:r>
+        <w:rPr>
+          <w:rFonts w:ascii="Arial" w:hAnsi="Arial" w:cs="Arial"/>
+        </w:rPr>
+        <w:t>, A. (2018)</w:t>
       </w:r>
       <w:r>
         <w:rPr>
@@ -1764,7 +1930,35 @@
         <w:rPr>
           <w:rFonts w:ascii="Arial" w:hAnsi="Arial" w:cs="Arial"/>
         </w:rPr>
-        <w:t>rincipal Component Analysis)</w:t>
+        <w:t xml:space="preserve">rincipal </w:t>
+      </w:r>
+      <w:proofErr w:type="spellStart"/>
+      <w:r>
+        <w:rPr>
+          <w:rFonts w:ascii="Arial" w:hAnsi="Arial" w:cs="Arial"/>
+        </w:rPr>
+        <w:t>Component</w:t>
+      </w:r>
+      <w:proofErr w:type="spellEnd"/>
+      <w:r>
+        <w:rPr>
+          <w:rFonts w:ascii="Arial" w:hAnsi="Arial" w:cs="Arial"/>
+        </w:rPr>
+        <w:t xml:space="preserve"> </w:t>
+      </w:r>
+      <w:proofErr w:type="spellStart"/>
+      <w:r>
+        <w:rPr>
+          <w:rFonts w:ascii="Arial" w:hAnsi="Arial" w:cs="Arial"/>
+        </w:rPr>
+        <w:t>Analysis</w:t>
+      </w:r>
+      <w:proofErr w:type="spellEnd"/>
+      <w:r>
+        <w:rPr>
+          <w:rFonts w:ascii="Arial" w:hAnsi="Arial" w:cs="Arial"/>
+        </w:rPr>
+        <w:t>)</w:t>
       </w:r>
       <w:r>
         <w:rPr>
@@ -1840,7 +2034,21 @@
         <w:rPr>
           <w:rFonts w:ascii="Arial" w:hAnsi="Arial" w:cs="Arial"/>
         </w:rPr>
-        <w:t xml:space="preserve"> de la matriz del dataset.</w:t>
+        <w:t xml:space="preserve"> de la matriz del </w:t>
+      </w:r>
+      <w:proofErr w:type="spellStart"/>
+      <w:r>
+        <w:rPr>
+          <w:rFonts w:ascii="Arial" w:hAnsi="Arial" w:cs="Arial"/>
+        </w:rPr>
+        <w:t>dataset</w:t>
+      </w:r>
+      <w:proofErr w:type="spellEnd"/>
+      <w:r>
+        <w:rPr>
+          <w:rFonts w:ascii="Arial" w:hAnsi="Arial" w:cs="Arial"/>
+        </w:rPr>
+        <w:t>.</w:t>
       </w:r>
     </w:p>
     <w:p>
@@ -1860,7 +2068,21 @@
         <w:rPr>
           <w:rFonts w:ascii="Arial" w:hAnsi="Arial" w:cs="Arial"/>
         </w:rPr>
-        <w:t>Se calcula la matriz de covarianza de todo el dataset.</w:t>
+        <w:t xml:space="preserve">Se calcula la matriz de covarianza de todo el </w:t>
+      </w:r>
+      <w:proofErr w:type="spellStart"/>
+      <w:r>
+        <w:rPr>
+          <w:rFonts w:ascii="Arial" w:hAnsi="Arial" w:cs="Arial"/>
+        </w:rPr>
+        <w:t>dataset</w:t>
+      </w:r>
+      <w:proofErr w:type="spellEnd"/>
+      <w:r>
+        <w:rPr>
+          <w:rFonts w:ascii="Arial" w:hAnsi="Arial" w:cs="Arial"/>
+        </w:rPr>
+        <w:t>.</w:t>
       </w:r>
       <w:r>
         <w:rPr>
@@ -1900,7 +2122,7 @@
                     </pic:cNvPicPr>
                   </pic:nvPicPr>
                   <pic:blipFill>
-                    <a:blip r:embed="rId14">
+                    <a:blip r:embed="rId16">
                       <a:extLst>
                         <a:ext uri="{28A0092B-C50C-407E-A947-70E740481C1C}">
                           <a14:useLocalDpi xmlns:a14="http://schemas.microsoft.com/office/drawing/2010/main" val="0"/>
@@ -1949,7 +2171,21 @@
         <w:rPr>
           <w:rFonts w:ascii="Arial" w:hAnsi="Arial" w:cs="Arial"/>
         </w:rPr>
-        <w:t>Calcular los autovectores y autovalores</w:t>
+        <w:t xml:space="preserve">Calcular los </w:t>
+      </w:r>
+      <w:proofErr w:type="spellStart"/>
+      <w:r>
+        <w:rPr>
+          <w:rFonts w:ascii="Arial" w:hAnsi="Arial" w:cs="Arial"/>
+        </w:rPr>
+        <w:t>autovectores</w:t>
+      </w:r>
+      <w:proofErr w:type="spellEnd"/>
+      <w:r>
+        <w:rPr>
+          <w:rFonts w:ascii="Arial" w:hAnsi="Arial" w:cs="Arial"/>
+        </w:rPr>
+        <w:t xml:space="preserve"> y autovalores</w:t>
       </w:r>
       <w:r>
         <w:rPr>
@@ -1975,7 +2211,35 @@
         <w:rPr>
           <w:rFonts w:ascii="Arial" w:hAnsi="Arial" w:cs="Arial"/>
         </w:rPr>
-        <w:t xml:space="preserve">Ordenar los autovectores en base a los autovalores de manera descendente y escoger los autovectores asociados con los autovalores </w:t>
+        <w:t xml:space="preserve">Ordenar los </w:t>
+      </w:r>
+      <w:proofErr w:type="spellStart"/>
+      <w:r>
+        <w:rPr>
+          <w:rFonts w:ascii="Arial" w:hAnsi="Arial" w:cs="Arial"/>
+        </w:rPr>
+        <w:t>autovectores</w:t>
+      </w:r>
+      <w:proofErr w:type="spellEnd"/>
+      <w:r>
+        <w:rPr>
+          <w:rFonts w:ascii="Arial" w:hAnsi="Arial" w:cs="Arial"/>
+        </w:rPr>
+        <w:t xml:space="preserve"> en base a los autovalores de manera descendente y escoger los </w:t>
+      </w:r>
+      <w:proofErr w:type="spellStart"/>
+      <w:r>
+        <w:rPr>
+          <w:rFonts w:ascii="Arial" w:hAnsi="Arial" w:cs="Arial"/>
+        </w:rPr>
+        <w:t>autovectores</w:t>
+      </w:r>
+      <w:proofErr w:type="spellEnd"/>
+      <w:r>
+        <w:rPr>
+          <w:rFonts w:ascii="Arial" w:hAnsi="Arial" w:cs="Arial"/>
+        </w:rPr>
+        <w:t xml:space="preserve"> asociados con los autovalores </w:t>
       </w:r>
       <w:r>
         <w:rPr>
@@ -1999,7 +2263,21 @@
         <w:rPr>
           <w:rFonts w:ascii="Arial" w:hAnsi="Arial" w:cs="Arial"/>
         </w:rPr>
-        <w:t xml:space="preserve">Aquellos autovectores con los autovalores con menor valor son aquellos que corresponden </w:t>
+        <w:t xml:space="preserve">Aquellos </w:t>
+      </w:r>
+      <w:proofErr w:type="spellStart"/>
+      <w:r>
+        <w:rPr>
+          <w:rFonts w:ascii="Arial" w:hAnsi="Arial" w:cs="Arial"/>
+        </w:rPr>
+        <w:t>autovectores</w:t>
+      </w:r>
+      <w:proofErr w:type="spellEnd"/>
+      <w:r>
+        <w:rPr>
+          <w:rFonts w:ascii="Arial" w:hAnsi="Arial" w:cs="Arial"/>
+        </w:rPr>
+        <w:t xml:space="preserve"> con los autovalores con menor valor son aquellos que corresponden </w:t>
       </w:r>
       <w:r>
         <w:rPr>
@@ -2037,7 +2315,21 @@
         <w:rPr>
           <w:rFonts w:ascii="Arial" w:hAnsi="Arial" w:cs="Arial"/>
         </w:rPr>
-        <w:t>donde se combinan los autovectores y autovalores.</w:t>
+        <w:t xml:space="preserve">donde se combinan los </w:t>
+      </w:r>
+      <w:proofErr w:type="spellStart"/>
+      <w:r>
+        <w:rPr>
+          <w:rFonts w:ascii="Arial" w:hAnsi="Arial" w:cs="Arial"/>
+        </w:rPr>
+        <w:t>autovectores</w:t>
+      </w:r>
+      <w:proofErr w:type="spellEnd"/>
+      <w:r>
+        <w:rPr>
+          <w:rFonts w:ascii="Arial" w:hAnsi="Arial" w:cs="Arial"/>
+        </w:rPr>
+        <w:t xml:space="preserve"> y autovalores.</w:t>
       </w:r>
     </w:p>
     <w:p>
@@ -2069,7 +2361,21 @@
         <w:rPr>
           <w:rFonts w:ascii="Arial" w:hAnsi="Arial" w:cs="Arial"/>
         </w:rPr>
-        <w:t>, donde W’ es la transpuesta de la matriz con los autovectores y autovalores.</w:t>
+        <w:t xml:space="preserve">, donde W’ es la transpuesta de la matriz con los </w:t>
+      </w:r>
+      <w:proofErr w:type="spellStart"/>
+      <w:r>
+        <w:rPr>
+          <w:rFonts w:ascii="Arial" w:hAnsi="Arial" w:cs="Arial"/>
+        </w:rPr>
+        <w:t>autovectores</w:t>
+      </w:r>
+      <w:proofErr w:type="spellEnd"/>
+      <w:r>
+        <w:rPr>
+          <w:rFonts w:ascii="Arial" w:hAnsi="Arial" w:cs="Arial"/>
+        </w:rPr>
+        <w:t xml:space="preserve"> y autovalores.</w:t>
       </w:r>
       <w:r>
         <w:rPr>
@@ -2139,7 +2445,21 @@
         <w:rPr>
           <w:rFonts w:ascii="Arial" w:hAnsi="Arial" w:cs="Arial"/>
         </w:rPr>
-        <w:t>relación entre la salida de una variable random y su probabilidad.</w:t>
+        <w:t xml:space="preserve">relación entre la salida de una variable </w:t>
+      </w:r>
+      <w:proofErr w:type="spellStart"/>
+      <w:r>
+        <w:rPr>
+          <w:rFonts w:ascii="Arial" w:hAnsi="Arial" w:cs="Arial"/>
+        </w:rPr>
+        <w:t>random</w:t>
+      </w:r>
+      <w:proofErr w:type="spellEnd"/>
+      <w:r>
+        <w:rPr>
+          <w:rFonts w:ascii="Arial" w:hAnsi="Arial" w:cs="Arial"/>
+        </w:rPr>
+        <w:t xml:space="preserve"> y su probabilidad.</w:t>
       </w:r>
     </w:p>
     <w:p>
@@ -2158,11 +2478,19 @@
         </w:rPr>
         <w:t xml:space="preserve">De acuerdo con </w:t>
       </w:r>
-      <w:r>
-        <w:rPr>
-          <w:rFonts w:ascii="Arial" w:hAnsi="Arial" w:cs="Arial"/>
-        </w:rPr>
-        <w:t>Brownlee, J. (2019)</w:t>
+      <w:proofErr w:type="spellStart"/>
+      <w:r>
+        <w:rPr>
+          <w:rFonts w:ascii="Arial" w:hAnsi="Arial" w:cs="Arial"/>
+        </w:rPr>
+        <w:t>Brownlee</w:t>
+      </w:r>
+      <w:proofErr w:type="spellEnd"/>
+      <w:r>
+        <w:rPr>
+          <w:rFonts w:ascii="Arial" w:hAnsi="Arial" w:cs="Arial"/>
+        </w:rPr>
+        <w:t>, J. (2019)</w:t>
       </w:r>
       <w:r>
         <w:rPr>
@@ -2174,7 +2502,21 @@
         <w:rPr>
           <w:rFonts w:ascii="Arial" w:hAnsi="Arial" w:cs="Arial"/>
         </w:rPr>
-        <w:t xml:space="preserve">Si la variable random es continua, entonces su probabilidad puede ser calculada por </w:t>
+        <w:t xml:space="preserve">Si la variable </w:t>
+      </w:r>
+      <w:proofErr w:type="spellStart"/>
+      <w:r>
+        <w:rPr>
+          <w:rFonts w:ascii="Arial" w:hAnsi="Arial" w:cs="Arial"/>
+        </w:rPr>
+        <w:t>random</w:t>
+      </w:r>
+      <w:proofErr w:type="spellEnd"/>
+      <w:r>
+        <w:rPr>
+          <w:rFonts w:ascii="Arial" w:hAnsi="Arial" w:cs="Arial"/>
+        </w:rPr>
+        <w:t xml:space="preserve"> es continua, entonces su probabilidad puede ser calculada por </w:t>
       </w:r>
       <w:r>
         <w:rPr>
@@ -2307,7 +2649,7 @@
                     </pic:cNvPicPr>
                   </pic:nvPicPr>
                   <pic:blipFill>
-                    <a:blip r:embed="rId15">
+                    <a:blip r:embed="rId17">
                       <a:extLst>
                         <a:ext uri="{28A0092B-C50C-407E-A947-70E740481C1C}">
                           <a14:useLocalDpi xmlns:a14="http://schemas.microsoft.com/office/drawing/2010/main" val="0"/>
@@ -2353,7 +2695,21 @@
         <w:rPr>
           <w:rFonts w:ascii="Arial" w:hAnsi="Arial" w:cs="Arial"/>
         </w:rPr>
-        <w:t>Donde Fx(x)</w:t>
+        <w:t xml:space="preserve">Donde </w:t>
+      </w:r>
+      <w:proofErr w:type="spellStart"/>
+      <w:r>
+        <w:rPr>
+          <w:rFonts w:ascii="Arial" w:hAnsi="Arial" w:cs="Arial"/>
+        </w:rPr>
+        <w:t>Fx</w:t>
+      </w:r>
+      <w:proofErr w:type="spellEnd"/>
+      <w:r>
+        <w:rPr>
+          <w:rFonts w:ascii="Arial" w:hAnsi="Arial" w:cs="Arial"/>
+        </w:rPr>
+        <w:t>(x)</w:t>
       </w:r>
       <w:r>
         <w:rPr>
@@ -2405,7 +2761,7 @@
                     </pic:cNvPicPr>
                   </pic:nvPicPr>
                   <pic:blipFill>
-                    <a:blip r:embed="rId16">
+                    <a:blip r:embed="rId18">
                       <a:extLst>
                         <a:ext uri="{28A0092B-C50C-407E-A947-70E740481C1C}">
                           <a14:useLocalDpi xmlns:a14="http://schemas.microsoft.com/office/drawing/2010/main" val="0"/>
@@ -2580,13 +2936,41 @@
         <w:rPr>
           <w:rFonts w:ascii="Arial" w:hAnsi="Arial" w:cs="Arial"/>
         </w:rPr>
-        <w:t xml:space="preserve"> utilizado es el k-means, el cual agrupa objetos en k grupos basándose en sus características. Este agrupamiento se consigue minimizando la suma de la distancia entre cada objeto y </w:t>
-      </w:r>
-      <w:r>
-        <w:rPr>
-          <w:rFonts w:ascii="Arial" w:hAnsi="Arial" w:cs="Arial"/>
-        </w:rPr>
-        <w:t>el centroide de su grupo o cluster.</w:t>
+        <w:t xml:space="preserve"> utilizado es el k-</w:t>
+      </w:r>
+      <w:proofErr w:type="spellStart"/>
+      <w:r>
+        <w:rPr>
+          <w:rFonts w:ascii="Arial" w:hAnsi="Arial" w:cs="Arial"/>
+        </w:rPr>
+        <w:t>means</w:t>
+      </w:r>
+      <w:proofErr w:type="spellEnd"/>
+      <w:r>
+        <w:rPr>
+          <w:rFonts w:ascii="Arial" w:hAnsi="Arial" w:cs="Arial"/>
+        </w:rPr>
+        <w:t xml:space="preserve">, el cual agrupa objetos en k grupos basándose en sus características. Este agrupamiento se consigue minimizando la suma de la distancia entre cada objeto y </w:t>
+      </w:r>
+      <w:r>
+        <w:rPr>
+          <w:rFonts w:ascii="Arial" w:hAnsi="Arial" w:cs="Arial"/>
+        </w:rPr>
+        <w:t xml:space="preserve">el centroide de su grupo o </w:t>
+      </w:r>
+      <w:proofErr w:type="spellStart"/>
+      <w:r>
+        <w:rPr>
+          <w:rFonts w:ascii="Arial" w:hAnsi="Arial" w:cs="Arial"/>
+        </w:rPr>
+        <w:t>cluster</w:t>
+      </w:r>
+      <w:proofErr w:type="spellEnd"/>
+      <w:r>
+        <w:rPr>
+          <w:rFonts w:ascii="Arial" w:hAnsi="Arial" w:cs="Arial"/>
+        </w:rPr>
+        <w:t>.</w:t>
       </w:r>
     </w:p>
     <w:p>
@@ -2803,7 +3187,21 @@
         <w:rPr>
           <w:rFonts w:ascii="Arial" w:hAnsi="Arial" w:cs="Arial"/>
         </w:rPr>
-        <w:t>El algoritmo k-means aplicado a clasificación y procesamiento de imágenes</w:t>
+        <w:t>El algoritmo k-</w:t>
+      </w:r>
+      <w:proofErr w:type="spellStart"/>
+      <w:r>
+        <w:rPr>
+          <w:rFonts w:ascii="Arial" w:hAnsi="Arial" w:cs="Arial"/>
+        </w:rPr>
+        <w:t>means</w:t>
+      </w:r>
+      <w:proofErr w:type="spellEnd"/>
+      <w:r>
+        <w:rPr>
+          <w:rFonts w:ascii="Arial" w:hAnsi="Arial" w:cs="Arial"/>
+        </w:rPr>
+        <w:t xml:space="preserve"> aplicado a clasificación y procesamiento de imágenes</w:t>
       </w:r>
       <w:r>
         <w:rPr>
@@ -2889,7 +3287,19 @@
         <w:rPr>
           <w:rFonts w:ascii="Arial" w:hAnsi="Arial" w:cs="Arial"/>
         </w:rPr>
-        <w:t xml:space="preserve">No pude darle seguimiento al articulo con auto </w:t>
+        <w:t xml:space="preserve">No pude darle seguimiento al </w:t>
+      </w:r>
+      <w:r>
+        <w:rPr>
+          <w:rFonts w:ascii="Arial" w:hAnsi="Arial" w:cs="Arial"/>
+        </w:rPr>
+        <w:t>artículo</w:t>
+      </w:r>
+      <w:r>
+        <w:rPr>
+          <w:rFonts w:ascii="Arial" w:hAnsi="Arial" w:cs="Arial"/>
+        </w:rPr>
+        <w:t xml:space="preserve"> con auto </w:t>
       </w:r>
       <w:r>
         <w:rPr>
@@ -2924,7 +3334,19 @@
         <w:rPr>
           <w:rFonts w:ascii="Arial" w:hAnsi="Arial" w:cs="Arial"/>
         </w:rPr>
-        <w:t xml:space="preserve">Como conclusión puedo decir que el articulo se me hizo muy completo y que abarca </w:t>
+        <w:t xml:space="preserve">Como conclusión puedo decir que el </w:t>
+      </w:r>
+      <w:r>
+        <w:rPr>
+          <w:rFonts w:ascii="Arial" w:hAnsi="Arial" w:cs="Arial"/>
+        </w:rPr>
+        <w:t>artículo</w:t>
+      </w:r>
+      <w:r>
+        <w:rPr>
+          <w:rFonts w:ascii="Arial" w:hAnsi="Arial" w:cs="Arial"/>
+        </w:rPr>
+        <w:t xml:space="preserve"> se me hizo muy completo y que abarca </w:t>
       </w:r>
       <w:r>
         <w:rPr>
@@ -3048,7 +3470,19 @@
         <w:rPr>
           <w:rFonts w:ascii="Arial" w:hAnsi="Arial" w:cs="Arial"/>
         </w:rPr>
-        <w:t xml:space="preserve">un alto numero de falsos positivos, de todas maneras </w:t>
+        <w:t xml:space="preserve">un alto </w:t>
+      </w:r>
+      <w:r>
+        <w:rPr>
+          <w:rFonts w:ascii="Arial" w:hAnsi="Arial" w:cs="Arial"/>
+        </w:rPr>
+        <w:t>número</w:t>
+      </w:r>
+      <w:r>
+        <w:rPr>
+          <w:rFonts w:ascii="Arial" w:hAnsi="Arial" w:cs="Arial"/>
+        </w:rPr>
+        <w:t xml:space="preserve"> de falsos positivos, de todas maneras </w:t>
       </w:r>
       <w:r>
         <w:rPr>
@@ -3081,12 +3515,12 @@
       </w:pPr>
     </w:p>
     <w:sectPr>
-      <w:headerReference w:type="even" r:id="rId17"/>
-      <w:headerReference w:type="default" r:id="rId18"/>
-      <w:footerReference w:type="even" r:id="rId19"/>
-      <w:footerReference w:type="default" r:id="rId20"/>
-      <w:headerReference w:type="first" r:id="rId21"/>
-      <w:footerReference w:type="first" r:id="rId22"/>
+      <w:headerReference w:type="even" r:id="rId19"/>
+      <w:headerReference w:type="default" r:id="rId20"/>
+      <w:footerReference w:type="even" r:id="rId21"/>
+      <w:footerReference w:type="default" r:id="rId22"/>
+      <w:headerReference w:type="first" r:id="rId23"/>
+      <w:footerReference w:type="first" r:id="rId24"/>
       <w:pgSz w:w="11906" w:h="16838"/>
       <w:pgMar w:top="1417" w:right="1701" w:bottom="1417" w:left="1701" w:header="708" w:footer="708" w:gutter="0"/>
       <w:cols w:space="708"/>

</xml_diff>